<commit_message>
update cover letter & credentials
</commit_message>
<xml_diff>
--- a/Сопроводительное письмо/Сопроводительное письмо.docx
+++ b/Сопроводительное письмо/Сопроводительное письмо.docx
@@ -407,6 +407,11 @@
             <w:r>
               <w:t>Проектировщик, дизайнер</w:t>
             </w:r>
+            <w:r>
+              <w:t>, верстальщик</w:t>
+            </w:r>
+            <w:bookmarkStart w:id="0" w:name="_GoBack"/>
+            <w:bookmarkEnd w:id="0"/>
           </w:p>
         </w:tc>
         <w:tc>
@@ -431,8 +436,6 @@
             <w:r>
               <w:t>-макетов, верстка страниц веб-приложения.</w:t>
             </w:r>
-            <w:bookmarkStart w:id="0" w:name="_GoBack"/>
-            <w:bookmarkEnd w:id="0"/>
           </w:p>
         </w:tc>
       </w:tr>

</xml_diff>

<commit_message>
update cover letter & course project
</commit_message>
<xml_diff>
--- a/Сопроводительное письмо/Сопроводительное письмо.docx
+++ b/Сопроводительное письмо/Сопроводительное письмо.docx
@@ -725,7 +725,12 @@
         <w:t>п</w:t>
       </w:r>
       <w:r>
-        <w:t>розрачность – для заказчика</w:t>
+        <w:t>розрачность – для за</w:t>
+      </w:r>
+      <w:bookmarkStart w:id="0" w:name="_GoBack"/>
+      <w:bookmarkEnd w:id="0"/>
+      <w:r>
+        <w:t>казчика</w:t>
       </w:r>
       <w:r>
         <w:t>.</w:t>
@@ -913,8 +918,6 @@
       <w:r>
         <w:t>В ходе разработки наша</w:t>
       </w:r>
-      <w:bookmarkStart w:id="0" w:name="_GoBack"/>
-      <w:bookmarkEnd w:id="0"/>
       <w:r>
         <w:t xml:space="preserve"> команда стол</w:t>
       </w:r>
@@ -2134,8 +2137,8 @@
   <w:abstractNum w:abstractNumId="9">
     <w:nsid w:val="432115E2"/>
     <w:multiLevelType w:val="hybridMultilevel"/>
-    <w:tmpl w:val="AAAE6BB6"/>
-    <w:lvl w:ilvl="0" w:tplc="C5E6BDC0">
+    <w:tmpl w:val="D6CE4006"/>
+    <w:lvl w:ilvl="0" w:tplc="96825DC4">
       <w:start w:val="1"/>
       <w:numFmt w:val="decimal"/>
       <w:pStyle w:val="a3"/>
@@ -3528,13 +3531,14 @@
     <w:basedOn w:val="a7"/>
     <w:autoRedefine/>
     <w:qFormat/>
-    <w:rsid w:val="003C2528"/>
+    <w:rsid w:val="00830708"/>
     <w:pPr>
       <w:numPr>
         <w:numId w:val="20"/>
       </w:numPr>
       <w:shd w:val="clear" w:color="auto" w:fill="FFFFFF"/>
       <w:spacing w:line="240" w:lineRule="auto"/>
+      <w:ind w:left="0" w:firstLine="0"/>
     </w:pPr>
     <w:rPr>
       <w:rFonts w:cs="Arial"/>
@@ -4363,13 +4367,14 @@
     <w:basedOn w:val="a7"/>
     <w:autoRedefine/>
     <w:qFormat/>
-    <w:rsid w:val="003C2528"/>
+    <w:rsid w:val="00830708"/>
     <w:pPr>
       <w:numPr>
         <w:numId w:val="20"/>
       </w:numPr>
       <w:shd w:val="clear" w:color="auto" w:fill="FFFFFF"/>
       <w:spacing w:line="240" w:lineRule="auto"/>
+      <w:ind w:left="0" w:firstLine="0"/>
     </w:pPr>
     <w:rPr>
       <w:rFonts w:cs="Arial"/>

</xml_diff>